<commit_message>
added 2 more simulations and summary
</commit_message>
<xml_diff>
--- a/poster/Poster.docx
+++ b/poster/Poster.docx
@@ -98,16 +98,6 @@
     </w:p>
     <w:p>
       <w:pPr>
-        <w:jc w:val="center"/>
-        <w:rPr>
-          <w:sz w:val="40"/>
-          <w:szCs w:val="40"/>
-        </w:rPr>
-      </w:pPr>
-    </w:p>
-    <w:p>
-      <w:pPr>
-        <w:jc w:val="center"/>
         <w:rPr>
           <w:sz w:val="40"/>
           <w:szCs w:val="40"/>
@@ -253,6 +243,20 @@
           <w:szCs w:val="23"/>
         </w:rPr>
         <w:t>.</w:t>
+      </w:r>
+      <w:r>
+        <w:rPr>
+          <w:sz w:val="23"/>
+          <w:szCs w:val="23"/>
+        </w:rPr>
+        <w:t xml:space="preserve">  The original goal was to simulate 20 Jovian years with the collision at 10 years.  This proved to be more tim</w:t>
+      </w:r>
+      <w:r>
+        <w:rPr>
+          <w:sz w:val="23"/>
+          <w:szCs w:val="23"/>
+        </w:rPr>
+        <w:t>e than was necessary for many cases and caused simulations to take too long, so collision time was changed to appropriate values for the celestial object parameters.</w:t>
       </w:r>
     </w:p>
     <w:p>
@@ -291,26 +295,31 @@
       <w:tblPr>
         <w:tblStyle w:val="TableGrid"/>
         <w:tblW w:w="0" w:type="auto"/>
+        <w:tblLayout w:type="fixed"/>
         <w:tblLook w:val="04A0" w:firstRow="1" w:lastRow="0" w:firstColumn="1" w:lastColumn="0" w:noHBand="0" w:noVBand="1"/>
       </w:tblPr>
       <w:tblGrid>
-        <w:gridCol w:w="1435"/>
-        <w:gridCol w:w="1080"/>
+        <w:gridCol w:w="1331"/>
+        <w:gridCol w:w="1328"/>
+        <w:gridCol w:w="253"/>
+        <w:gridCol w:w="1740"/>
+        <w:gridCol w:w="699"/>
       </w:tblGrid>
       <w:tr>
         <w:tc>
           <w:tcPr>
-            <w:tcW w:w="1435" w:type="dxa"/>
-          </w:tcPr>
-          <w:p>
-            <w:r>
+            <w:tcW w:w="1331" w:type="dxa"/>
+          </w:tcPr>
+          <w:p>
+            <w:r>
+              <w:br w:type="page"/>
               <w:t>CO mass</w:t>
             </w:r>
           </w:p>
         </w:tc>
         <w:tc>
           <w:tcPr>
-            <w:tcW w:w="1080" w:type="dxa"/>
+            <w:tcW w:w="1328" w:type="dxa"/>
           </w:tcPr>
           <w:p>
             <w:r>
@@ -324,11 +333,43 @@
             </w:r>
           </w:p>
         </w:tc>
+        <w:tc>
+          <w:tcPr>
+            <w:tcW w:w="253" w:type="dxa"/>
+          </w:tcPr>
+          <w:p/>
+        </w:tc>
+        <w:tc>
+          <w:tcPr>
+            <w:tcW w:w="1740" w:type="dxa"/>
+          </w:tcPr>
+          <w:p>
+            <w:r>
+              <w:t>Collision time</w:t>
+            </w:r>
+          </w:p>
+        </w:tc>
+        <w:tc>
+          <w:tcPr>
+            <w:tcW w:w="699" w:type="dxa"/>
+          </w:tcPr>
+          <w:p>
+            <w:r>
+              <w:t>2*T</w:t>
+            </w:r>
+            <w:r>
+              <w:rPr>
+                <w:vertAlign w:val="subscript"/>
+              </w:rPr>
+              <w:t>J</w:t>
+            </w:r>
+          </w:p>
+        </w:tc>
       </w:tr>
       <w:tr>
         <w:tc>
           <w:tcPr>
-            <w:tcW w:w="1435" w:type="dxa"/>
+            <w:tcW w:w="1331" w:type="dxa"/>
           </w:tcPr>
           <w:p>
             <w:r>
@@ -338,7 +379,7 @@
         </w:tc>
         <w:tc>
           <w:tcPr>
-            <w:tcW w:w="1080" w:type="dxa"/>
+            <w:tcW w:w="1328" w:type="dxa"/>
           </w:tcPr>
           <w:p>
             <w:r>
@@ -346,25 +387,29 @@
             </w:r>
           </w:p>
         </w:tc>
-      </w:tr>
-      <w:tr>
-        <w:tc>
-          <w:tcPr>
-            <w:tcW w:w="1435" w:type="dxa"/>
-          </w:tcPr>
-          <w:p>
-            <w:r>
-              <w:t>Collision time</w:t>
-            </w:r>
-          </w:p>
-        </w:tc>
-        <w:tc>
-          <w:tcPr>
-            <w:tcW w:w="1080" w:type="dxa"/>
-          </w:tcPr>
-          <w:p>
-            <w:r>
-              <w:t>3*T</w:t>
+        <w:tc>
+          <w:tcPr>
+            <w:tcW w:w="253" w:type="dxa"/>
+          </w:tcPr>
+          <w:p/>
+        </w:tc>
+        <w:tc>
+          <w:tcPr>
+            <w:tcW w:w="1740" w:type="dxa"/>
+          </w:tcPr>
+          <w:p>
+            <w:r>
+              <w:t>Simulation time</w:t>
+            </w:r>
+          </w:p>
+        </w:tc>
+        <w:tc>
+          <w:tcPr>
+            <w:tcW w:w="699" w:type="dxa"/>
+          </w:tcPr>
+          <w:p>
+            <w:r>
+              <w:t>6*T</w:t>
             </w:r>
             <w:r>
               <w:rPr>
@@ -422,26 +467,31 @@
       <w:tblPr>
         <w:tblStyle w:val="TableGrid"/>
         <w:tblW w:w="0" w:type="auto"/>
+        <w:tblLayout w:type="fixed"/>
         <w:tblLook w:val="04A0" w:firstRow="1" w:lastRow="0" w:firstColumn="1" w:lastColumn="0" w:noHBand="0" w:noVBand="1"/>
       </w:tblPr>
       <w:tblGrid>
-        <w:gridCol w:w="1435"/>
-        <w:gridCol w:w="1080"/>
+        <w:gridCol w:w="1331"/>
+        <w:gridCol w:w="1328"/>
+        <w:gridCol w:w="253"/>
+        <w:gridCol w:w="1740"/>
+        <w:gridCol w:w="699"/>
       </w:tblGrid>
       <w:tr>
         <w:tc>
           <w:tcPr>
-            <w:tcW w:w="1435" w:type="dxa"/>
-          </w:tcPr>
-          <w:p>
-            <w:r>
+            <w:tcW w:w="1331" w:type="dxa"/>
+          </w:tcPr>
+          <w:p>
+            <w:r>
+              <w:br w:type="page"/>
               <w:t>CO mass</w:t>
             </w:r>
           </w:p>
         </w:tc>
         <w:tc>
           <w:tcPr>
-            <w:tcW w:w="1080" w:type="dxa"/>
+            <w:tcW w:w="1328" w:type="dxa"/>
           </w:tcPr>
           <w:p>
             <w:r>
@@ -455,11 +505,43 @@
             </w:r>
           </w:p>
         </w:tc>
+        <w:tc>
+          <w:tcPr>
+            <w:tcW w:w="253" w:type="dxa"/>
+          </w:tcPr>
+          <w:p/>
+        </w:tc>
+        <w:tc>
+          <w:tcPr>
+            <w:tcW w:w="1740" w:type="dxa"/>
+          </w:tcPr>
+          <w:p>
+            <w:r>
+              <w:t>Collision time</w:t>
+            </w:r>
+          </w:p>
+        </w:tc>
+        <w:tc>
+          <w:tcPr>
+            <w:tcW w:w="699" w:type="dxa"/>
+          </w:tcPr>
+          <w:p>
+            <w:r>
+              <w:t>2*T</w:t>
+            </w:r>
+            <w:r>
+              <w:rPr>
+                <w:vertAlign w:val="subscript"/>
+              </w:rPr>
+              <w:t>J</w:t>
+            </w:r>
+          </w:p>
+        </w:tc>
       </w:tr>
       <w:tr>
         <w:tc>
           <w:tcPr>
-            <w:tcW w:w="1435" w:type="dxa"/>
+            <w:tcW w:w="1331" w:type="dxa"/>
           </w:tcPr>
           <w:p>
             <w:r>
@@ -469,7 +551,7 @@
         </w:tc>
         <w:tc>
           <w:tcPr>
-            <w:tcW w:w="1080" w:type="dxa"/>
+            <w:tcW w:w="1328" w:type="dxa"/>
           </w:tcPr>
           <w:p>
             <w:r>
@@ -477,25 +559,29 @@
             </w:r>
           </w:p>
         </w:tc>
-      </w:tr>
-      <w:tr>
-        <w:tc>
-          <w:tcPr>
-            <w:tcW w:w="1435" w:type="dxa"/>
-          </w:tcPr>
-          <w:p>
-            <w:r>
-              <w:t>Collision time</w:t>
-            </w:r>
-          </w:p>
-        </w:tc>
-        <w:tc>
-          <w:tcPr>
-            <w:tcW w:w="1080" w:type="dxa"/>
-          </w:tcPr>
-          <w:p>
-            <w:r>
-              <w:t>3*T</w:t>
+        <w:tc>
+          <w:tcPr>
+            <w:tcW w:w="253" w:type="dxa"/>
+          </w:tcPr>
+          <w:p/>
+        </w:tc>
+        <w:tc>
+          <w:tcPr>
+            <w:tcW w:w="1740" w:type="dxa"/>
+          </w:tcPr>
+          <w:p>
+            <w:r>
+              <w:t>Simulation time</w:t>
+            </w:r>
+          </w:p>
+        </w:tc>
+        <w:tc>
+          <w:tcPr>
+            <w:tcW w:w="699" w:type="dxa"/>
+          </w:tcPr>
+          <w:p>
+            <w:r>
+              <w:t>6*T</w:t>
             </w:r>
             <w:r>
               <w:rPr>
@@ -549,24 +635,33 @@
         </w:drawing>
       </w:r>
     </w:p>
-    <w:p/>
+    <w:p>
+      <w:r>
+        <w:br w:type="page"/>
+      </w:r>
+    </w:p>
     <w:tbl>
       <w:tblPr>
         <w:tblStyle w:val="TableGrid"/>
         <w:tblW w:w="0" w:type="auto"/>
+        <w:tblLayout w:type="fixed"/>
         <w:tblLook w:val="04A0" w:firstRow="1" w:lastRow="0" w:firstColumn="1" w:lastColumn="0" w:noHBand="0" w:noVBand="1"/>
       </w:tblPr>
       <w:tblGrid>
-        <w:gridCol w:w="1435"/>
-        <w:gridCol w:w="1080"/>
+        <w:gridCol w:w="1331"/>
+        <w:gridCol w:w="1328"/>
+        <w:gridCol w:w="253"/>
+        <w:gridCol w:w="1740"/>
+        <w:gridCol w:w="699"/>
       </w:tblGrid>
       <w:tr>
         <w:tc>
           <w:tcPr>
-            <w:tcW w:w="1435" w:type="dxa"/>
-          </w:tcPr>
-          <w:p>
-            <w:r>
+            <w:tcW w:w="1331" w:type="dxa"/>
+          </w:tcPr>
+          <w:p>
+            <w:r>
+              <w:lastRenderedPageBreak/>
               <w:br w:type="page"/>
               <w:t>CO mass</w:t>
             </w:r>
@@ -574,7 +669,7 @@
         </w:tc>
         <w:tc>
           <w:tcPr>
-            <w:tcW w:w="1080" w:type="dxa"/>
+            <w:tcW w:w="1328" w:type="dxa"/>
           </w:tcPr>
           <w:p>
             <w:r>
@@ -588,11 +683,43 @@
             </w:r>
           </w:p>
         </w:tc>
+        <w:tc>
+          <w:tcPr>
+            <w:tcW w:w="253" w:type="dxa"/>
+          </w:tcPr>
+          <w:p/>
+        </w:tc>
+        <w:tc>
+          <w:tcPr>
+            <w:tcW w:w="1740" w:type="dxa"/>
+          </w:tcPr>
+          <w:p>
+            <w:r>
+              <w:t>Collision time</w:t>
+            </w:r>
+          </w:p>
+        </w:tc>
+        <w:tc>
+          <w:tcPr>
+            <w:tcW w:w="699" w:type="dxa"/>
+          </w:tcPr>
+          <w:p>
+            <w:r>
+              <w:t>2*T</w:t>
+            </w:r>
+            <w:r>
+              <w:rPr>
+                <w:vertAlign w:val="subscript"/>
+              </w:rPr>
+              <w:t>J</w:t>
+            </w:r>
+          </w:p>
+        </w:tc>
       </w:tr>
       <w:tr>
         <w:tc>
           <w:tcPr>
-            <w:tcW w:w="1435" w:type="dxa"/>
+            <w:tcW w:w="1331" w:type="dxa"/>
           </w:tcPr>
           <w:p>
             <w:r>
@@ -602,7 +729,7 @@
         </w:tc>
         <w:tc>
           <w:tcPr>
-            <w:tcW w:w="1080" w:type="dxa"/>
+            <w:tcW w:w="1328" w:type="dxa"/>
           </w:tcPr>
           <w:p>
             <w:r>
@@ -610,25 +737,29 @@
             </w:r>
           </w:p>
         </w:tc>
-      </w:tr>
-      <w:tr>
-        <w:tc>
-          <w:tcPr>
-            <w:tcW w:w="1435" w:type="dxa"/>
-          </w:tcPr>
-          <w:p>
-            <w:r>
-              <w:t>Collision time</w:t>
-            </w:r>
-          </w:p>
-        </w:tc>
-        <w:tc>
-          <w:tcPr>
-            <w:tcW w:w="1080" w:type="dxa"/>
-          </w:tcPr>
-          <w:p>
-            <w:r>
-              <w:t>3*T</w:t>
+        <w:tc>
+          <w:tcPr>
+            <w:tcW w:w="253" w:type="dxa"/>
+          </w:tcPr>
+          <w:p/>
+        </w:tc>
+        <w:tc>
+          <w:tcPr>
+            <w:tcW w:w="1740" w:type="dxa"/>
+          </w:tcPr>
+          <w:p>
+            <w:r>
+              <w:t>Simulation time</w:t>
+            </w:r>
+          </w:p>
+        </w:tc>
+        <w:tc>
+          <w:tcPr>
+            <w:tcW w:w="699" w:type="dxa"/>
+          </w:tcPr>
+          <w:p>
+            <w:r>
+              <w:t>6*T</w:t>
             </w:r>
             <w:r>
               <w:rPr>
@@ -686,16 +817,20 @@
       <w:tblPr>
         <w:tblStyle w:val="TableGrid"/>
         <w:tblW w:w="0" w:type="auto"/>
+        <w:tblLayout w:type="fixed"/>
         <w:tblLook w:val="04A0" w:firstRow="1" w:lastRow="0" w:firstColumn="1" w:lastColumn="0" w:noHBand="0" w:noVBand="1"/>
       </w:tblPr>
       <w:tblGrid>
-        <w:gridCol w:w="1435"/>
-        <w:gridCol w:w="1260"/>
+        <w:gridCol w:w="1331"/>
+        <w:gridCol w:w="1328"/>
+        <w:gridCol w:w="253"/>
+        <w:gridCol w:w="1740"/>
+        <w:gridCol w:w="699"/>
       </w:tblGrid>
       <w:tr>
         <w:tc>
           <w:tcPr>
-            <w:tcW w:w="1435" w:type="dxa"/>
+            <w:tcW w:w="1331" w:type="dxa"/>
           </w:tcPr>
           <w:p>
             <w:r>
@@ -706,7 +841,7 @@
         </w:tc>
         <w:tc>
           <w:tcPr>
-            <w:tcW w:w="1260" w:type="dxa"/>
+            <w:tcW w:w="1328" w:type="dxa"/>
           </w:tcPr>
           <w:p>
             <w:r>
@@ -720,11 +855,46 @@
             </w:r>
           </w:p>
         </w:tc>
+        <w:tc>
+          <w:tcPr>
+            <w:tcW w:w="253" w:type="dxa"/>
+          </w:tcPr>
+          <w:p/>
+        </w:tc>
+        <w:tc>
+          <w:tcPr>
+            <w:tcW w:w="1740" w:type="dxa"/>
+          </w:tcPr>
+          <w:p>
+            <w:r>
+              <w:t>Collision time</w:t>
+            </w:r>
+          </w:p>
+        </w:tc>
+        <w:tc>
+          <w:tcPr>
+            <w:tcW w:w="699" w:type="dxa"/>
+          </w:tcPr>
+          <w:p>
+            <w:r>
+              <w:t>2</w:t>
+            </w:r>
+            <w:r>
+              <w:t>*T</w:t>
+            </w:r>
+            <w:r>
+              <w:rPr>
+                <w:vertAlign w:val="subscript"/>
+              </w:rPr>
+              <w:t>J</w:t>
+            </w:r>
+          </w:p>
+        </w:tc>
       </w:tr>
       <w:tr>
         <w:tc>
           <w:tcPr>
-            <w:tcW w:w="1435" w:type="dxa"/>
+            <w:tcW w:w="1331" w:type="dxa"/>
           </w:tcPr>
           <w:p>
             <w:r>
@@ -734,7 +904,7 @@
         </w:tc>
         <w:tc>
           <w:tcPr>
-            <w:tcW w:w="1260" w:type="dxa"/>
+            <w:tcW w:w="1328" w:type="dxa"/>
           </w:tcPr>
           <w:p>
             <w:r>
@@ -742,25 +912,35 @@
             </w:r>
           </w:p>
         </w:tc>
-      </w:tr>
-      <w:tr>
-        <w:tc>
-          <w:tcPr>
-            <w:tcW w:w="1435" w:type="dxa"/>
-          </w:tcPr>
-          <w:p>
-            <w:r>
-              <w:t>Collision time</w:t>
-            </w:r>
-          </w:p>
-        </w:tc>
-        <w:tc>
-          <w:tcPr>
-            <w:tcW w:w="1260" w:type="dxa"/>
-          </w:tcPr>
-          <w:p>
-            <w:r>
-              <w:t>3*T</w:t>
+        <w:tc>
+          <w:tcPr>
+            <w:tcW w:w="253" w:type="dxa"/>
+          </w:tcPr>
+          <w:p/>
+        </w:tc>
+        <w:tc>
+          <w:tcPr>
+            <w:tcW w:w="1740" w:type="dxa"/>
+          </w:tcPr>
+          <w:p>
+            <w:r>
+              <w:t xml:space="preserve">Simulation </w:t>
+            </w:r>
+            <w:r>
+              <w:t>time</w:t>
+            </w:r>
+          </w:p>
+        </w:tc>
+        <w:tc>
+          <w:tcPr>
+            <w:tcW w:w="699" w:type="dxa"/>
+          </w:tcPr>
+          <w:p>
+            <w:r>
+              <w:t>6</w:t>
+            </w:r>
+            <w:r>
+              <w:t>*T</w:t>
             </w:r>
             <w:r>
               <w:rPr>
@@ -814,6 +994,384 @@
         </w:drawing>
       </w:r>
     </w:p>
+    <w:p/>
+    <w:p/>
+    <w:tbl>
+      <w:tblPr>
+        <w:tblStyle w:val="TableGrid"/>
+        <w:tblW w:w="0" w:type="auto"/>
+        <w:tblLayout w:type="fixed"/>
+        <w:tblLook w:val="04A0" w:firstRow="1" w:lastRow="0" w:firstColumn="1" w:lastColumn="0" w:noHBand="0" w:noVBand="1"/>
+      </w:tblPr>
+      <w:tblGrid>
+        <w:gridCol w:w="1331"/>
+        <w:gridCol w:w="1161"/>
+        <w:gridCol w:w="240"/>
+        <w:gridCol w:w="1740"/>
+        <w:gridCol w:w="810"/>
+      </w:tblGrid>
+      <w:tr>
+        <w:tc>
+          <w:tcPr>
+            <w:tcW w:w="1331" w:type="dxa"/>
+          </w:tcPr>
+          <w:p>
+            <w:r>
+              <w:lastRenderedPageBreak/>
+              <w:br w:type="page"/>
+              <w:t>CO mass</w:t>
+            </w:r>
+          </w:p>
+        </w:tc>
+        <w:tc>
+          <w:tcPr>
+            <w:tcW w:w="1161" w:type="dxa"/>
+          </w:tcPr>
+          <w:p>
+            <w:r>
+              <w:t>100</w:t>
+            </w:r>
+            <w:r>
+              <w:t>*M</w:t>
+            </w:r>
+            <w:r>
+              <w:rPr>
+                <w:vertAlign w:val="subscript"/>
+              </w:rPr>
+              <w:t>J</w:t>
+            </w:r>
+          </w:p>
+        </w:tc>
+        <w:tc>
+          <w:tcPr>
+            <w:tcW w:w="240" w:type="dxa"/>
+          </w:tcPr>
+          <w:p/>
+        </w:tc>
+        <w:tc>
+          <w:tcPr>
+            <w:tcW w:w="1740" w:type="dxa"/>
+          </w:tcPr>
+          <w:p>
+            <w:r>
+              <w:t>Collision time</w:t>
+            </w:r>
+          </w:p>
+        </w:tc>
+        <w:tc>
+          <w:tcPr>
+            <w:tcW w:w="810" w:type="dxa"/>
+          </w:tcPr>
+          <w:p>
+            <w:r>
+              <w:t>2*T</w:t>
+            </w:r>
+            <w:r>
+              <w:rPr>
+                <w:vertAlign w:val="subscript"/>
+              </w:rPr>
+              <w:t>J</w:t>
+            </w:r>
+          </w:p>
+        </w:tc>
+      </w:tr>
+      <w:tr>
+        <w:tc>
+          <w:tcPr>
+            <w:tcW w:w="1331" w:type="dxa"/>
+          </w:tcPr>
+          <w:p>
+            <w:r>
+              <w:t>CO velocity</w:t>
+            </w:r>
+          </w:p>
+        </w:tc>
+        <w:tc>
+          <w:tcPr>
+            <w:tcW w:w="1161" w:type="dxa"/>
+          </w:tcPr>
+          <w:p>
+            <w:r>
+              <w:t>1 AU/day</w:t>
+            </w:r>
+          </w:p>
+        </w:tc>
+        <w:tc>
+          <w:tcPr>
+            <w:tcW w:w="240" w:type="dxa"/>
+          </w:tcPr>
+          <w:p/>
+        </w:tc>
+        <w:tc>
+          <w:tcPr>
+            <w:tcW w:w="1740" w:type="dxa"/>
+          </w:tcPr>
+          <w:p>
+            <w:r>
+              <w:t>Simulation time</w:t>
+            </w:r>
+          </w:p>
+        </w:tc>
+        <w:tc>
+          <w:tcPr>
+            <w:tcW w:w="810" w:type="dxa"/>
+          </w:tcPr>
+          <w:p>
+            <w:r>
+              <w:t>20</w:t>
+            </w:r>
+            <w:r>
+              <w:t>*T</w:t>
+            </w:r>
+            <w:r>
+              <w:rPr>
+                <w:vertAlign w:val="subscript"/>
+              </w:rPr>
+              <w:t>J</w:t>
+            </w:r>
+          </w:p>
+        </w:tc>
+      </w:tr>
+    </w:tbl>
+    <w:p>
+      <w:r>
+        <w:rPr>
+          <w:noProof/>
+        </w:rPr>
+        <w:drawing>
+          <wp:inline distT="0" distB="0" distL="0" distR="0" wp14:anchorId="28E0127D" wp14:editId="0B37EC4A">
+            <wp:extent cx="5905500" cy="3762375"/>
+            <wp:effectExtent l="0" t="0" r="0" b="9525"/>
+            <wp:docPr id="7" name="Picture 7"/>
+            <wp:cNvGraphicFramePr>
+              <a:graphicFrameLocks xmlns:a="http://schemas.openxmlformats.org/drawingml/2006/main" noChangeAspect="1"/>
+            </wp:cNvGraphicFramePr>
+            <a:graphic xmlns:a="http://schemas.openxmlformats.org/drawingml/2006/main">
+              <a:graphicData uri="http://schemas.openxmlformats.org/drawingml/2006/picture">
+                <pic:pic xmlns:pic="http://schemas.openxmlformats.org/drawingml/2006/picture">
+                  <pic:nvPicPr>
+                    <pic:cNvPr id="1" name=""/>
+                    <pic:cNvPicPr/>
+                  </pic:nvPicPr>
+                  <pic:blipFill>
+                    <a:blip r:embed="rId8"/>
+                    <a:stretch>
+                      <a:fillRect/>
+                    </a:stretch>
+                  </pic:blipFill>
+                  <pic:spPr>
+                    <a:xfrm>
+                      <a:off x="0" y="0"/>
+                      <a:ext cx="5905500" cy="3762375"/>
+                    </a:xfrm>
+                    <a:prstGeom prst="rect">
+                      <a:avLst/>
+                    </a:prstGeom>
+                  </pic:spPr>
+                </pic:pic>
+              </a:graphicData>
+            </a:graphic>
+          </wp:inline>
+        </w:drawing>
+      </w:r>
+    </w:p>
+    <w:tbl>
+      <w:tblPr>
+        <w:tblStyle w:val="TableGrid"/>
+        <w:tblW w:w="0" w:type="auto"/>
+        <w:tblLayout w:type="fixed"/>
+        <w:tblLook w:val="04A0" w:firstRow="1" w:lastRow="0" w:firstColumn="1" w:lastColumn="0" w:noHBand="0" w:noVBand="1"/>
+      </w:tblPr>
+      <w:tblGrid>
+        <w:gridCol w:w="1331"/>
+        <w:gridCol w:w="1161"/>
+        <w:gridCol w:w="255"/>
+        <w:gridCol w:w="1740"/>
+        <w:gridCol w:w="810"/>
+      </w:tblGrid>
+      <w:tr>
+        <w:tc>
+          <w:tcPr>
+            <w:tcW w:w="1331" w:type="dxa"/>
+          </w:tcPr>
+          <w:p>
+            <w:r>
+              <w:br w:type="page"/>
+              <w:t>CO mass</w:t>
+            </w:r>
+          </w:p>
+        </w:tc>
+        <w:tc>
+          <w:tcPr>
+            <w:tcW w:w="1161" w:type="dxa"/>
+          </w:tcPr>
+          <w:p>
+            <w:r>
+              <w:t>50</w:t>
+            </w:r>
+            <w:r>
+              <w:t>*M</w:t>
+            </w:r>
+            <w:r>
+              <w:rPr>
+                <w:vertAlign w:val="subscript"/>
+              </w:rPr>
+              <w:t>J</w:t>
+            </w:r>
+          </w:p>
+        </w:tc>
+        <w:tc>
+          <w:tcPr>
+            <w:tcW w:w="255" w:type="dxa"/>
+          </w:tcPr>
+          <w:p/>
+        </w:tc>
+        <w:tc>
+          <w:tcPr>
+            <w:tcW w:w="1740" w:type="dxa"/>
+          </w:tcPr>
+          <w:p>
+            <w:r>
+              <w:t>Collision time</w:t>
+            </w:r>
+          </w:p>
+        </w:tc>
+        <w:tc>
+          <w:tcPr>
+            <w:tcW w:w="810" w:type="dxa"/>
+          </w:tcPr>
+          <w:p>
+            <w:r>
+              <w:t>2*T</w:t>
+            </w:r>
+            <w:r>
+              <w:rPr>
+                <w:vertAlign w:val="subscript"/>
+              </w:rPr>
+              <w:t>J</w:t>
+            </w:r>
+          </w:p>
+        </w:tc>
+      </w:tr>
+      <w:tr>
+        <w:tc>
+          <w:tcPr>
+            <w:tcW w:w="1331" w:type="dxa"/>
+          </w:tcPr>
+          <w:p>
+            <w:r>
+              <w:t>CO velocity</w:t>
+            </w:r>
+          </w:p>
+        </w:tc>
+        <w:tc>
+          <w:tcPr>
+            <w:tcW w:w="1161" w:type="dxa"/>
+          </w:tcPr>
+          <w:p>
+            <w:r>
+              <w:t>1</w:t>
+            </w:r>
+            <w:r>
+              <w:t xml:space="preserve"> AU/day</w:t>
+            </w:r>
+          </w:p>
+        </w:tc>
+        <w:tc>
+          <w:tcPr>
+            <w:tcW w:w="255" w:type="dxa"/>
+          </w:tcPr>
+          <w:p/>
+        </w:tc>
+        <w:tc>
+          <w:tcPr>
+            <w:tcW w:w="1740" w:type="dxa"/>
+          </w:tcPr>
+          <w:p>
+            <w:r>
+              <w:t>Simulation time</w:t>
+            </w:r>
+          </w:p>
+        </w:tc>
+        <w:tc>
+          <w:tcPr>
+            <w:tcW w:w="810" w:type="dxa"/>
+          </w:tcPr>
+          <w:p>
+            <w:r>
+              <w:t>20</w:t>
+            </w:r>
+            <w:r>
+              <w:t>*T</w:t>
+            </w:r>
+            <w:r>
+              <w:rPr>
+                <w:vertAlign w:val="subscript"/>
+              </w:rPr>
+              <w:t>J</w:t>
+            </w:r>
+          </w:p>
+        </w:tc>
+      </w:tr>
+    </w:tbl>
+    <w:p>
+      <w:r>
+        <w:rPr>
+          <w:noProof/>
+        </w:rPr>
+        <w:drawing>
+          <wp:inline distT="0" distB="0" distL="0" distR="0" wp14:anchorId="4477F31A" wp14:editId="0467C09A">
+            <wp:extent cx="5991225" cy="3762375"/>
+            <wp:effectExtent l="0" t="0" r="9525" b="9525"/>
+            <wp:docPr id="8" name="Picture 8"/>
+            <wp:cNvGraphicFramePr>
+              <a:graphicFrameLocks xmlns:a="http://schemas.openxmlformats.org/drawingml/2006/main" noChangeAspect="1"/>
+            </wp:cNvGraphicFramePr>
+            <a:graphic xmlns:a="http://schemas.openxmlformats.org/drawingml/2006/main">
+              <a:graphicData uri="http://schemas.openxmlformats.org/drawingml/2006/picture">
+                <pic:pic xmlns:pic="http://schemas.openxmlformats.org/drawingml/2006/picture">
+                  <pic:nvPicPr>
+                    <pic:cNvPr id="1" name=""/>
+                    <pic:cNvPicPr/>
+                  </pic:nvPicPr>
+                  <pic:blipFill>
+                    <a:blip r:embed="rId9"/>
+                    <a:stretch>
+                      <a:fillRect/>
+                    </a:stretch>
+                  </pic:blipFill>
+                  <pic:spPr>
+                    <a:xfrm>
+                      <a:off x="0" y="0"/>
+                      <a:ext cx="5991225" cy="3762375"/>
+                    </a:xfrm>
+                    <a:prstGeom prst="rect">
+                      <a:avLst/>
+                    </a:prstGeom>
+                  </pic:spPr>
+                </pic:pic>
+              </a:graphicData>
+            </a:graphic>
+          </wp:inline>
+        </w:drawing>
+      </w:r>
+    </w:p>
+    <w:p/>
+    <w:p>
+      <w:pPr>
+        <w:rPr>
+          <w:sz w:val="32"/>
+          <w:szCs w:val="32"/>
+        </w:rPr>
+      </w:pPr>
+      <w:r>
+        <w:rPr>
+          <w:sz w:val="32"/>
+          <w:szCs w:val="32"/>
+        </w:rPr>
+        <w:br w:type="page"/>
+      </w:r>
+    </w:p>
     <w:p>
       <w:pPr>
         <w:jc w:val="center"/>
@@ -832,21 +1390,56 @@
       </w:r>
     </w:p>
     <w:p>
+      <w:r>
+        <w:t xml:space="preserve">The primary goal of this report were to model the solar system in </w:t>
+      </w:r>
+      <w:proofErr w:type="spellStart"/>
+      <w:r>
+        <w:t>VPython</w:t>
+      </w:r>
+      <w:proofErr w:type="spellEnd"/>
+      <w:r>
+        <w:t>, make a rogue celestial object collide with Jupiter, and monitor the changes in the orbits of both Jupiter and Earth.  We successfully modeled the solar system and made the celestial object collide with Jupiter.  After collision, the orbit of Jupiter changes dramatically.  Due to the fact</w:t>
+      </w:r>
+      <w:r>
+        <w:t>s</w:t>
+      </w:r>
+      <w:r>
+        <w:t xml:space="preserve"> that the object is colliding with Jupiter </w:t>
+      </w:r>
+      <w:r>
+        <w:t>when both of their velocities are entirely in the same direction and the collision is perfectly inelastic, the dependence of orbital radius on celestial object kinetic energy is directly proportional.  In other words, lighter and slower celestial objects tend to produce orbits smaller than the original orbit of Jupiter, and larger and faster celestial objects tend to produce orbits larger than the original orbit of Jupiter.</w:t>
+      </w:r>
+      <w:r>
+        <w:t xml:space="preserve">  The results of these simulations also show no appreciable change in the orbit of Earth.  This is due to the fact that the sun contains ~99.9% of the mass of the entire solar system, so Jupiter would need to either collide with Earth or come very close to it to affect its orbit noticeably. </w:t>
+      </w:r>
+    </w:p>
+    <w:p/>
+    <w:p/>
+    <w:p/>
+    <w:p/>
+    <w:p/>
+    <w:p/>
+    <w:p/>
+    <w:p/>
+    <w:p/>
+    <w:p/>
+    <w:p/>
+    <w:p/>
+    <w:p/>
+    <w:p/>
+    <w:p/>
+    <w:p/>
+    <w:p/>
+    <w:p>
       <w:bookmarkStart w:id="0" w:name="_GoBack"/>
       <w:bookmarkEnd w:id="0"/>
     </w:p>
-    <w:p/>
-    <w:p>
-      <w:r>
-        <w:br w:type="page"/>
-      </w:r>
-    </w:p>
-    <w:p/>
     <w:p>
       <w:r>
         <w:t xml:space="preserve">Repository: </w:t>
       </w:r>
-      <w:hyperlink r:id="rId8" w:history="1">
+      <w:hyperlink r:id="rId10" w:history="1">
         <w:r>
           <w:rPr>
             <w:rStyle w:val="Hyperlink"/>
@@ -875,7 +1468,7 @@
       <w:r>
         <w:t xml:space="preserve"> website, </w:t>
       </w:r>
-      <w:hyperlink r:id="rId9" w:history="1">
+      <w:hyperlink r:id="rId11" w:history="1">
         <w:r>
           <w:rPr>
             <w:rStyle w:val="Hyperlink"/>
@@ -897,6 +1490,53 @@
       </w:hyperlink>
       <w:r>
         <w:t>, was used extensively in vptools.py.</w:t>
+      </w:r>
+    </w:p>
+    <w:p>
+      <w:proofErr w:type="spellStart"/>
+      <w:r>
+        <w:t>VPython</w:t>
+      </w:r>
+      <w:proofErr w:type="spellEnd"/>
+      <w:r>
+        <w:t xml:space="preserve"> code was executed in a </w:t>
+      </w:r>
+      <w:proofErr w:type="spellStart"/>
+      <w:r>
+        <w:t>Jupyter</w:t>
+      </w:r>
+      <w:proofErr w:type="spellEnd"/>
+      <w:r>
+        <w:t xml:space="preserve"> Notebook.</w:t>
+      </w:r>
+    </w:p>
+    <w:p>
+      <w:r>
+        <w:t xml:space="preserve">Video was captured using </w:t>
+      </w:r>
+      <w:proofErr w:type="spellStart"/>
+      <w:r>
+        <w:t>Nvidia</w:t>
+      </w:r>
+      <w:proofErr w:type="spellEnd"/>
+      <w:r>
+        <w:t xml:space="preserve"> </w:t>
+      </w:r>
+      <w:proofErr w:type="spellStart"/>
+      <w:r>
+        <w:t>Shadowplay</w:t>
+      </w:r>
+      <w:proofErr w:type="spellEnd"/>
+      <w:r>
+        <w:t xml:space="preserve">.  Video was edited using </w:t>
+      </w:r>
+      <w:proofErr w:type="spellStart"/>
+      <w:r>
+        <w:t>Avidemux</w:t>
+      </w:r>
+      <w:proofErr w:type="spellEnd"/>
+      <w:r>
+        <w:t>.</w:t>
       </w:r>
     </w:p>
     <w:sectPr>

</xml_diff>